<commit_message>
Save an updated PDF
</commit_message>
<xml_diff>
--- a/Archive/HibbingCV_archive_May22.docx
+++ b/Archive/HibbingCV_archive_May22.docx
@@ -13120,13 +13120,7 @@
         <w:ind w:left="360"/>
       </w:pPr>
       <w:r>
-        <w:t>*</w:t>
-      </w:r>
-      <w:r>
-        <w:t xml:space="preserve">Note: </w:t>
-      </w:r>
-      <w:r>
-        <w:t xml:space="preserve">As of April 2022, </w:t>
+        <w:t xml:space="preserve">*As of April 2022, </w:t>
       </w:r>
       <w:r>
         <w:t xml:space="preserve">CRAN has archived this </w:t>
@@ -19533,7 +19527,7 @@
   <w:style w:type="paragraph" w:default="1" w:styleId="Normal">
     <w:name w:val="Normal"/>
     <w:qFormat/>
-    <w:rsid w:val="003B1809"/>
+    <w:rsid w:val="00880CED"/>
     <w:pPr>
       <w:tabs>
         <w:tab w:val="left" w:pos="360"/>
@@ -19554,7 +19548,7 @@
     <w:link w:val="Heading1Char"/>
     <w:uiPriority w:val="9"/>
     <w:qFormat/>
-    <w:rsid w:val="003B1809"/>
+    <w:rsid w:val="00880CED"/>
     <w:pPr>
       <w:pBdr>
         <w:top w:val="single" w:sz="4" w:space="5" w:color="auto"/>
@@ -19581,7 +19575,7 @@
     <w:uiPriority w:val="9"/>
     <w:unhideWhenUsed/>
     <w:qFormat/>
-    <w:rsid w:val="003B1809"/>
+    <w:rsid w:val="00880CED"/>
     <w:pPr>
       <w:spacing w:before="240" w:after="160"/>
       <w:outlineLvl w:val="1"/>
@@ -19602,7 +19596,7 @@
     <w:uiPriority w:val="9"/>
     <w:unhideWhenUsed/>
     <w:qFormat/>
-    <w:rsid w:val="003B1809"/>
+    <w:rsid w:val="00880CED"/>
     <w:pPr>
       <w:tabs>
         <w:tab w:val="left" w:pos="2160"/>
@@ -19627,7 +19621,7 @@
     <w:uiPriority w:val="9"/>
     <w:unhideWhenUsed/>
     <w:qFormat/>
-    <w:rsid w:val="003B1809"/>
+    <w:rsid w:val="00880CED"/>
     <w:pPr>
       <w:spacing w:before="80" w:after="200"/>
       <w:outlineLvl w:val="3"/>
@@ -19648,7 +19642,7 @@
     <w:semiHidden/>
     <w:unhideWhenUsed/>
     <w:qFormat/>
-    <w:rsid w:val="003B1809"/>
+    <w:rsid w:val="00880CED"/>
     <w:pPr>
       <w:spacing w:before="200"/>
       <w:outlineLvl w:val="4"/>
@@ -19669,7 +19663,7 @@
     <w:semiHidden/>
     <w:unhideWhenUsed/>
     <w:qFormat/>
-    <w:rsid w:val="003B1809"/>
+    <w:rsid w:val="00880CED"/>
     <w:pPr>
       <w:spacing w:line="271" w:lineRule="auto"/>
       <w:outlineLvl w:val="5"/>
@@ -19692,7 +19686,7 @@
     <w:semiHidden/>
     <w:unhideWhenUsed/>
     <w:qFormat/>
-    <w:rsid w:val="003B1809"/>
+    <w:rsid w:val="00880CED"/>
     <w:pPr>
       <w:outlineLvl w:val="6"/>
     </w:pPr>
@@ -19711,7 +19705,7 @@
     <w:semiHidden/>
     <w:unhideWhenUsed/>
     <w:qFormat/>
-    <w:rsid w:val="003B1809"/>
+    <w:rsid w:val="00880CED"/>
     <w:pPr>
       <w:outlineLvl w:val="7"/>
     </w:pPr>
@@ -19730,7 +19724,7 @@
     <w:semiHidden/>
     <w:unhideWhenUsed/>
     <w:qFormat/>
-    <w:rsid w:val="003B1809"/>
+    <w:rsid w:val="00880CED"/>
     <w:pPr>
       <w:outlineLvl w:val="8"/>
     </w:pPr>
@@ -19748,7 +19742,7 @@
     <w:uiPriority w:val="1"/>
     <w:semiHidden/>
     <w:unhideWhenUsed/>
-    <w:rsid w:val="003B1809"/>
+    <w:rsid w:val="00880CED"/>
   </w:style>
   <w:style w:type="table" w:default="1" w:styleId="TableNormal">
     <w:name w:val="Normal Table"/>
@@ -19770,14 +19764,14 @@
     <w:uiPriority w:val="99"/>
     <w:semiHidden/>
     <w:unhideWhenUsed/>
-    <w:rsid w:val="003B1809"/>
+    <w:rsid w:val="00880CED"/>
   </w:style>
   <w:style w:type="character" w:customStyle="1" w:styleId="Heading1Char">
     <w:name w:val="Heading 1 Char"/>
     <w:basedOn w:val="DefaultParagraphFont"/>
     <w:link w:val="Heading1"/>
     <w:uiPriority w:val="9"/>
-    <w:rsid w:val="003B1809"/>
+    <w:rsid w:val="00880CED"/>
     <w:rPr>
       <w:rFonts w:eastAsiaTheme="majorEastAsia" w:cstheme="majorBidi"/>
       <w:b/>
@@ -19793,7 +19787,7 @@
     <w:basedOn w:val="DefaultParagraphFont"/>
     <w:link w:val="Heading2"/>
     <w:uiPriority w:val="9"/>
-    <w:rsid w:val="003B1809"/>
+    <w:rsid w:val="00880CED"/>
     <w:rPr>
       <w:rFonts w:eastAsiaTheme="majorEastAsia" w:cstheme="majorBidi"/>
       <w:b/>
@@ -19807,7 +19801,7 @@
     <w:basedOn w:val="DefaultParagraphFont"/>
     <w:link w:val="Heading3"/>
     <w:uiPriority w:val="9"/>
-    <w:rsid w:val="003B1809"/>
+    <w:rsid w:val="00880CED"/>
     <w:rPr>
       <w:rFonts w:eastAsiaTheme="majorEastAsia" w:cstheme="majorBidi"/>
       <w:bCs/>
@@ -19821,7 +19815,7 @@
     <w:basedOn w:val="DefaultParagraphFont"/>
     <w:link w:val="Heading4"/>
     <w:uiPriority w:val="9"/>
-    <w:rsid w:val="003B1809"/>
+    <w:rsid w:val="00880CED"/>
     <w:rPr>
       <w:rFonts w:eastAsiaTheme="majorEastAsia" w:cstheme="majorBidi"/>
       <w:bCs/>
@@ -19835,7 +19829,7 @@
     <w:link w:val="Heading5"/>
     <w:uiPriority w:val="9"/>
     <w:semiHidden/>
-    <w:rsid w:val="003B1809"/>
+    <w:rsid w:val="00880CED"/>
     <w:rPr>
       <w:rFonts w:asciiTheme="majorHAnsi" w:eastAsiaTheme="majorEastAsia" w:hAnsiTheme="majorHAnsi" w:cstheme="majorBidi"/>
       <w:b/>
@@ -19849,7 +19843,7 @@
     <w:link w:val="Heading6"/>
     <w:uiPriority w:val="9"/>
     <w:semiHidden/>
-    <w:rsid w:val="003B1809"/>
+    <w:rsid w:val="00880CED"/>
     <w:rPr>
       <w:rFonts w:asciiTheme="majorHAnsi" w:eastAsiaTheme="majorEastAsia" w:hAnsiTheme="majorHAnsi" w:cstheme="majorBidi"/>
       <w:b/>
@@ -19865,7 +19859,7 @@
     <w:link w:val="Heading7"/>
     <w:uiPriority w:val="9"/>
     <w:semiHidden/>
-    <w:rsid w:val="003B1809"/>
+    <w:rsid w:val="00880CED"/>
     <w:rPr>
       <w:rFonts w:asciiTheme="majorHAnsi" w:eastAsiaTheme="majorEastAsia" w:hAnsiTheme="majorHAnsi" w:cstheme="majorBidi"/>
       <w:i/>
@@ -19878,7 +19872,7 @@
     <w:link w:val="Heading8"/>
     <w:uiPriority w:val="9"/>
     <w:semiHidden/>
-    <w:rsid w:val="003B1809"/>
+    <w:rsid w:val="00880CED"/>
     <w:rPr>
       <w:rFonts w:asciiTheme="majorHAnsi" w:eastAsiaTheme="majorEastAsia" w:hAnsiTheme="majorHAnsi" w:cstheme="majorBidi"/>
       <w:sz w:val="20"/>
@@ -19891,7 +19885,7 @@
     <w:link w:val="Heading9"/>
     <w:uiPriority w:val="9"/>
     <w:semiHidden/>
-    <w:rsid w:val="003B1809"/>
+    <w:rsid w:val="00880CED"/>
     <w:rPr>
       <w:rFonts w:asciiTheme="majorHAnsi" w:eastAsiaTheme="majorEastAsia" w:hAnsiTheme="majorHAnsi" w:cstheme="majorBidi"/>
       <w:i/>
@@ -19908,7 +19902,7 @@
     <w:link w:val="TitleChar"/>
     <w:uiPriority w:val="10"/>
     <w:qFormat/>
-    <w:rsid w:val="003B1809"/>
+    <w:rsid w:val="00880CED"/>
     <w:pPr>
       <w:pBdr>
         <w:bottom w:val="single" w:sz="4" w:space="1" w:color="auto"/>
@@ -19927,7 +19921,7 @@
     <w:basedOn w:val="DefaultParagraphFont"/>
     <w:link w:val="Title"/>
     <w:uiPriority w:val="10"/>
-    <w:rsid w:val="003B1809"/>
+    <w:rsid w:val="00880CED"/>
     <w:rPr>
       <w:rFonts w:asciiTheme="majorHAnsi" w:eastAsiaTheme="majorEastAsia" w:hAnsiTheme="majorHAnsi" w:cstheme="majorBidi"/>
       <w:spacing w:val="5"/>
@@ -19942,7 +19936,7 @@
     <w:link w:val="SubtitleChar"/>
     <w:uiPriority w:val="11"/>
     <w:qFormat/>
-    <w:rsid w:val="003B1809"/>
+    <w:rsid w:val="00880CED"/>
     <w:pPr>
       <w:spacing w:after="600"/>
     </w:pPr>
@@ -19960,7 +19954,7 @@
     <w:basedOn w:val="DefaultParagraphFont"/>
     <w:link w:val="Subtitle"/>
     <w:uiPriority w:val="11"/>
-    <w:rsid w:val="003B1809"/>
+    <w:rsid w:val="00880CED"/>
     <w:rPr>
       <w:rFonts w:asciiTheme="majorHAnsi" w:eastAsiaTheme="majorEastAsia" w:hAnsiTheme="majorHAnsi" w:cstheme="majorBidi"/>
       <w:i/>
@@ -19974,7 +19968,7 @@
     <w:name w:val="Strong"/>
     <w:uiPriority w:val="22"/>
     <w:qFormat/>
-    <w:rsid w:val="003B1809"/>
+    <w:rsid w:val="00880CED"/>
     <w:rPr>
       <w:b/>
       <w:bCs/>
@@ -19984,7 +19978,7 @@
     <w:name w:val="Emphasis"/>
     <w:uiPriority w:val="20"/>
     <w:qFormat/>
-    <w:rsid w:val="003B1809"/>
+    <w:rsid w:val="00880CED"/>
     <w:rPr>
       <w:b/>
       <w:bCs/>
@@ -20000,14 +19994,14 @@
     <w:basedOn w:val="Normal"/>
     <w:uiPriority w:val="1"/>
     <w:qFormat/>
-    <w:rsid w:val="003B1809"/>
+    <w:rsid w:val="00880CED"/>
   </w:style>
   <w:style w:type="paragraph" w:styleId="ListParagraph">
     <w:name w:val="List Paragraph"/>
     <w:basedOn w:val="Normal"/>
     <w:uiPriority w:val="34"/>
     <w:qFormat/>
-    <w:rsid w:val="003B1809"/>
+    <w:rsid w:val="00880CED"/>
     <w:pPr>
       <w:spacing w:before="160" w:after="80"/>
       <w:ind w:left="720"/>
@@ -20020,7 +20014,7 @@
     <w:link w:val="QuoteChar"/>
     <w:uiPriority w:val="29"/>
     <w:qFormat/>
-    <w:rsid w:val="003B1809"/>
+    <w:rsid w:val="00880CED"/>
     <w:pPr>
       <w:spacing w:before="200"/>
       <w:ind w:left="360" w:right="360"/>
@@ -20035,7 +20029,7 @@
     <w:basedOn w:val="DefaultParagraphFont"/>
     <w:link w:val="Quote"/>
     <w:uiPriority w:val="29"/>
-    <w:rsid w:val="003B1809"/>
+    <w:rsid w:val="00880CED"/>
     <w:rPr>
       <w:i/>
       <w:iCs/>
@@ -20048,7 +20042,7 @@
     <w:link w:val="IntenseQuoteChar"/>
     <w:uiPriority w:val="30"/>
     <w:qFormat/>
-    <w:rsid w:val="003B1809"/>
+    <w:rsid w:val="00880CED"/>
     <w:pPr>
       <w:pBdr>
         <w:bottom w:val="single" w:sz="4" w:space="1" w:color="auto"/>
@@ -20069,7 +20063,7 @@
     <w:basedOn w:val="DefaultParagraphFont"/>
     <w:link w:val="IntenseQuote"/>
     <w:uiPriority w:val="30"/>
-    <w:rsid w:val="003B1809"/>
+    <w:rsid w:val="00880CED"/>
     <w:rPr>
       <w:b/>
       <w:bCs/>
@@ -20081,7 +20075,7 @@
     <w:name w:val="Subtle Emphasis"/>
     <w:uiPriority w:val="19"/>
     <w:qFormat/>
-    <w:rsid w:val="003B1809"/>
+    <w:rsid w:val="00880CED"/>
     <w:rPr>
       <w:i/>
       <w:iCs/>
@@ -20091,7 +20085,7 @@
     <w:name w:val="Intense Emphasis"/>
     <w:uiPriority w:val="21"/>
     <w:qFormat/>
-    <w:rsid w:val="003B1809"/>
+    <w:rsid w:val="00880CED"/>
     <w:rPr>
       <w:b/>
       <w:bCs/>
@@ -20101,7 +20095,7 @@
     <w:name w:val="Subtle Reference"/>
     <w:uiPriority w:val="31"/>
     <w:qFormat/>
-    <w:rsid w:val="003B1809"/>
+    <w:rsid w:val="00880CED"/>
     <w:rPr>
       <w:smallCaps/>
     </w:rPr>
@@ -20110,7 +20104,7 @@
     <w:name w:val="Intense Reference"/>
     <w:uiPriority w:val="32"/>
     <w:qFormat/>
-    <w:rsid w:val="003B1809"/>
+    <w:rsid w:val="00880CED"/>
     <w:rPr>
       <w:smallCaps/>
       <w:spacing w:val="5"/>
@@ -20121,7 +20115,7 @@
     <w:name w:val="Book Title"/>
     <w:uiPriority w:val="33"/>
     <w:qFormat/>
-    <w:rsid w:val="003B1809"/>
+    <w:rsid w:val="00880CED"/>
     <w:rPr>
       <w:i/>
       <w:iCs/>
@@ -20137,7 +20131,7 @@
     <w:semiHidden/>
     <w:unhideWhenUsed/>
     <w:qFormat/>
-    <w:rsid w:val="003B1809"/>
+    <w:rsid w:val="00880CED"/>
     <w:pPr>
       <w:outlineLvl w:val="9"/>
     </w:pPr>
@@ -20150,7 +20144,7 @@
     <w:basedOn w:val="DefaultParagraphFont"/>
     <w:uiPriority w:val="99"/>
     <w:unhideWhenUsed/>
-    <w:rsid w:val="003B1809"/>
+    <w:rsid w:val="00880CED"/>
     <w:rPr>
       <w:color w:val="0000FF" w:themeColor="hyperlink"/>
       <w:u w:val="single"/>
@@ -20159,7 +20153,7 @@
   <w:style w:type="character" w:customStyle="1" w:styleId="apple-converted-space">
     <w:name w:val="apple-converted-space"/>
     <w:basedOn w:val="DefaultParagraphFont"/>
-    <w:rsid w:val="003B1809"/>
+    <w:rsid w:val="00880CED"/>
   </w:style>
   <w:style w:type="character" w:styleId="CommentReference">
     <w:name w:val="annotation reference"/>
@@ -20167,7 +20161,7 @@
     <w:uiPriority w:val="99"/>
     <w:semiHidden/>
     <w:unhideWhenUsed/>
-    <w:rsid w:val="003B1809"/>
+    <w:rsid w:val="00880CED"/>
     <w:rPr>
       <w:sz w:val="16"/>
       <w:szCs w:val="16"/>
@@ -20179,7 +20173,7 @@
     <w:link w:val="CommentTextChar"/>
     <w:uiPriority w:val="99"/>
     <w:unhideWhenUsed/>
-    <w:rsid w:val="003B1809"/>
+    <w:rsid w:val="00880CED"/>
     <w:rPr>
       <w:sz w:val="20"/>
       <w:szCs w:val="20"/>
@@ -20190,7 +20184,7 @@
     <w:basedOn w:val="DefaultParagraphFont"/>
     <w:link w:val="CommentText"/>
     <w:uiPriority w:val="99"/>
-    <w:rsid w:val="003B1809"/>
+    <w:rsid w:val="00880CED"/>
     <w:rPr>
       <w:sz w:val="20"/>
       <w:szCs w:val="20"/>
@@ -20204,7 +20198,7 @@
     <w:uiPriority w:val="99"/>
     <w:semiHidden/>
     <w:unhideWhenUsed/>
-    <w:rsid w:val="003B1809"/>
+    <w:rsid w:val="00880CED"/>
     <w:rPr>
       <w:b/>
       <w:bCs/>
@@ -20216,7 +20210,7 @@
     <w:link w:val="CommentSubject"/>
     <w:uiPriority w:val="99"/>
     <w:semiHidden/>
-    <w:rsid w:val="003B1809"/>
+    <w:rsid w:val="00880CED"/>
     <w:rPr>
       <w:b/>
       <w:bCs/>
@@ -20231,7 +20225,7 @@
     <w:uiPriority w:val="99"/>
     <w:semiHidden/>
     <w:unhideWhenUsed/>
-    <w:rsid w:val="003B1809"/>
+    <w:rsid w:val="00880CED"/>
     <w:rPr>
       <w:rFonts w:ascii="Segoe UI" w:hAnsi="Segoe UI" w:cs="Segoe UI"/>
       <w:sz w:val="18"/>
@@ -20244,7 +20238,7 @@
     <w:link w:val="BalloonText"/>
     <w:uiPriority w:val="99"/>
     <w:semiHidden/>
-    <w:rsid w:val="003B1809"/>
+    <w:rsid w:val="00880CED"/>
     <w:rPr>
       <w:rFonts w:ascii="Segoe UI" w:hAnsi="Segoe UI" w:cs="Segoe UI"/>
       <w:sz w:val="18"/>
@@ -20257,7 +20251,7 @@
     <w:link w:val="HeaderChar"/>
     <w:uiPriority w:val="99"/>
     <w:unhideWhenUsed/>
-    <w:rsid w:val="003B1809"/>
+    <w:rsid w:val="00880CED"/>
     <w:pPr>
       <w:tabs>
         <w:tab w:val="clear" w:pos="360"/>
@@ -20273,7 +20267,7 @@
     <w:basedOn w:val="DefaultParagraphFont"/>
     <w:link w:val="Header"/>
     <w:uiPriority w:val="99"/>
-    <w:rsid w:val="003B1809"/>
+    <w:rsid w:val="00880CED"/>
   </w:style>
   <w:style w:type="paragraph" w:styleId="Footer">
     <w:name w:val="footer"/>
@@ -20281,7 +20275,7 @@
     <w:link w:val="FooterChar"/>
     <w:uiPriority w:val="99"/>
     <w:unhideWhenUsed/>
-    <w:rsid w:val="003B1809"/>
+    <w:rsid w:val="00880CED"/>
     <w:pPr>
       <w:tabs>
         <w:tab w:val="clear" w:pos="360"/>
@@ -20297,7 +20291,7 @@
     <w:basedOn w:val="DefaultParagraphFont"/>
     <w:link w:val="Footer"/>
     <w:uiPriority w:val="99"/>
-    <w:rsid w:val="003B1809"/>
+    <w:rsid w:val="00880CED"/>
   </w:style>
   <w:style w:type="character" w:customStyle="1" w:styleId="UnresolvedMention1">
     <w:name w:val="Unresolved Mention1"/>
@@ -20305,7 +20299,7 @@
     <w:uiPriority w:val="99"/>
     <w:semiHidden/>
     <w:unhideWhenUsed/>
-    <w:rsid w:val="003B1809"/>
+    <w:rsid w:val="00880CED"/>
     <w:rPr>
       <w:color w:val="808080"/>
       <w:shd w:val="clear" w:color="auto" w:fill="E6E6E6"/>
@@ -20317,7 +20311,7 @@
     <w:uiPriority w:val="99"/>
     <w:semiHidden/>
     <w:unhideWhenUsed/>
-    <w:rsid w:val="003B1809"/>
+    <w:rsid w:val="00880CED"/>
     <w:rPr>
       <w:color w:val="800080" w:themeColor="followedHyperlink"/>
       <w:u w:val="single"/>
@@ -20329,7 +20323,7 @@
     <w:uiPriority w:val="99"/>
     <w:semiHidden/>
     <w:unhideWhenUsed/>
-    <w:rsid w:val="003B1809"/>
+    <w:rsid w:val="00880CED"/>
     <w:rPr>
       <w:color w:val="808080"/>
       <w:shd w:val="clear" w:color="auto" w:fill="E6E6E6"/>
@@ -20341,7 +20335,7 @@
     <w:uiPriority w:val="99"/>
     <w:semiHidden/>
     <w:unhideWhenUsed/>
-    <w:rsid w:val="003B1809"/>
+    <w:rsid w:val="00880CED"/>
     <w:rPr>
       <w:color w:val="808080"/>
       <w:shd w:val="clear" w:color="auto" w:fill="E6E6E6"/>
@@ -20353,7 +20347,7 @@
     <w:uiPriority w:val="99"/>
     <w:semiHidden/>
     <w:unhideWhenUsed/>
-    <w:rsid w:val="003B1809"/>
+    <w:rsid w:val="00880CED"/>
     <w:rPr>
       <w:color w:val="605E5C"/>
       <w:shd w:val="clear" w:color="auto" w:fill="E1DFDD"/>
@@ -20362,7 +20356,7 @@
   <w:style w:type="paragraph" w:customStyle="1" w:styleId="ListModifier">
     <w:name w:val="List Modifier"/>
     <w:qFormat/>
-    <w:rsid w:val="003B1809"/>
+    <w:rsid w:val="00880CED"/>
     <w:pPr>
       <w:tabs>
         <w:tab w:val="left" w:pos="360"/>
@@ -20377,7 +20371,7 @@
   <w:style w:type="numbering" w:customStyle="1" w:styleId="listpar">
     <w:name w:val="listpar"/>
     <w:uiPriority w:val="99"/>
-    <w:rsid w:val="003B1809"/>
+    <w:rsid w:val="00880CED"/>
     <w:pPr>
       <w:numPr>
         <w:numId w:val="22"/>

</xml_diff>